<commit_message>
roteiro cerimonial seminário NID ppts 02122023
</commit_message>
<xml_diff>
--- a/09 seminário NID/Roteiro do 1o Seminário NID Yduqs Wyden UniRuy 2023_2.docx
+++ b/09 seminário NID/Roteiro do 1o Seminário NID Yduqs Wyden UniRuy 2023_2.docx
@@ -840,41 +840,6 @@
         </w:rPr>
         <w:t>Luana/Luciana/Anderson</w:t>
       </w:r>
-      <w:r>
-        <w:rPr>
-          <w:rFonts w:ascii="Times New Roman" w:hAnsi="Times New Roman" w:cs="Times New Roman"/>
-          <w:sz w:val="36"/>
-          <w:szCs w:val="36"/>
-        </w:rPr>
-        <w:t xml:space="preserve"> </w:t>
-      </w:r>
-      <w:r>
-        <w:rPr>
-          <w:rFonts w:ascii="Times New Roman" w:hAnsi="Times New Roman" w:cs="Times New Roman"/>
-          <w:sz w:val="36"/>
-          <w:szCs w:val="36"/>
-        </w:rPr>
-        <w:t>(</w:t>
-      </w:r>
-      <w:r>
-        <w:rPr>
-          <w:rFonts w:ascii="Times New Roman" w:hAnsi="Times New Roman" w:cs="Times New Roman"/>
-          <w:b/>
-          <w:bCs/>
-          <w:color w:val="FF0000"/>
-          <w:sz w:val="36"/>
-          <w:szCs w:val="36"/>
-        </w:rPr>
-        <w:t>*</w:t>
-      </w:r>
-      <w:r>
-        <w:rPr>
-          <w:rFonts w:ascii="Times New Roman" w:hAnsi="Times New Roman" w:cs="Times New Roman"/>
-          <w:sz w:val="36"/>
-          <w:szCs w:val="36"/>
-        </w:rPr>
-        <w:t>)</w:t>
-      </w:r>
     </w:p>
     <w:p>
       <w:pPr>
@@ -897,41 +862,6 @@
         </w:rPr>
         <w:t>Luan/Luciana/Anderson</w:t>
       </w:r>
-      <w:r>
-        <w:rPr>
-          <w:rFonts w:ascii="Times New Roman" w:hAnsi="Times New Roman" w:cs="Times New Roman"/>
-          <w:sz w:val="36"/>
-          <w:szCs w:val="36"/>
-        </w:rPr>
-        <w:t xml:space="preserve"> </w:t>
-      </w:r>
-      <w:r>
-        <w:rPr>
-          <w:rFonts w:ascii="Times New Roman" w:hAnsi="Times New Roman" w:cs="Times New Roman"/>
-          <w:sz w:val="36"/>
-          <w:szCs w:val="36"/>
-        </w:rPr>
-        <w:t>(</w:t>
-      </w:r>
-      <w:r>
-        <w:rPr>
-          <w:rFonts w:ascii="Times New Roman" w:hAnsi="Times New Roman" w:cs="Times New Roman"/>
-          <w:b/>
-          <w:bCs/>
-          <w:color w:val="FF0000"/>
-          <w:sz w:val="36"/>
-          <w:szCs w:val="36"/>
-        </w:rPr>
-        <w:t>*</w:t>
-      </w:r>
-      <w:r>
-        <w:rPr>
-          <w:rFonts w:ascii="Times New Roman" w:hAnsi="Times New Roman" w:cs="Times New Roman"/>
-          <w:sz w:val="36"/>
-          <w:szCs w:val="36"/>
-        </w:rPr>
-        <w:t>)</w:t>
-      </w:r>
     </w:p>
     <w:p>
       <w:pPr>
@@ -960,15 +890,7 @@
           <w:sz w:val="36"/>
           <w:szCs w:val="36"/>
         </w:rPr>
-        <w:t xml:space="preserve"> </w:t>
-      </w:r>
-      <w:r>
-        <w:rPr>
-          <w:rFonts w:ascii="Times New Roman" w:hAnsi="Times New Roman" w:cs="Times New Roman"/>
-          <w:sz w:val="36"/>
-          <w:szCs w:val="36"/>
-        </w:rPr>
-        <w:t>(</w:t>
+        <w:t xml:space="preserve"> (</w:t>
       </w:r>
       <w:r>
         <w:rPr>

</xml_diff>